<commit_message>
finished, I am in pain, and I hate proofs
</commit_message>
<xml_diff>
--- a/Assignments/Prog 02/Homework 2.docx
+++ b/Assignments/Prog 02/Homework 2.docx
@@ -13,6 +13,18 @@
           <w:rFonts w:cstheme="minorHAnsi"/>
         </w:rPr>
         <w:t>Beckham Carver</w:t>
+      </w:r>
+      <w:r>
+        <w:rPr>
+          <w:rFonts w:cstheme="minorHAnsi"/>
+        </w:rPr>
+        <w:t xml:space="preserve"> &amp; </w:t>
+      </w:r>
+      <w:r>
+        <w:rPr>
+          <w:rFonts w:cstheme="minorHAnsi"/>
+        </w:rPr>
+        <w:t>Ben Wilkin</w:t>
       </w:r>
     </w:p>
     <w:p>
@@ -1010,15 +1022,7 @@
         <w:t>∈</w:t>
       </w:r>
       <w:r>
-        <w:t xml:space="preserve"> E1 </w:t>
-      </w:r>
-      <w:proofErr w:type="spellStart"/>
-      <w:r>
-        <w:t>iff</w:t>
-      </w:r>
-      <w:proofErr w:type="spellEnd"/>
-      <w:r>
-        <w:t xml:space="preserve"> (f(u), f(v)) </w:t>
+        <w:t xml:space="preserve"> E1 iff (f(u), f(v)) </w:t>
       </w:r>
       <w:r>
         <w:rPr>
@@ -1665,6 +1669,14 @@
       </w:r>
     </w:p>
     <w:p/>
+    <w:p>
+      <w:pPr>
+        <w:spacing w:line="259" w:lineRule="auto"/>
+      </w:pPr>
+      <w:r>
+        <w:br w:type="page"/>
+      </w:r>
+    </w:p>
     <w:p>
       <w:pPr>
         <w:pStyle w:val="ListParagraph"/>
@@ -1674,11 +1686,547 @@
         </w:numPr>
       </w:pPr>
       <w:r>
+        <w:lastRenderedPageBreak/>
         <w:t xml:space="preserve">Prove that if two graphs A and B have the same number of nodes and are completely connected, they must be isomorphic. (3 points) </w:t>
       </w:r>
     </w:p>
     <w:p>
       <w:pPr>
+        <w:rPr>
+          <w:u w:val="single"/>
+        </w:rPr>
+      </w:pPr>
+      <w:r>
+        <w:rPr>
+          <w:u w:val="single"/>
+        </w:rPr>
+        <w:t>Proof</w:t>
+      </w:r>
+      <w:r>
+        <w:rPr>
+          <w:u w:val="single"/>
+        </w:rPr>
+        <w:t xml:space="preserve"> by example</w:t>
+      </w:r>
+    </w:p>
+    <w:p>
+      <w:r>
+        <w:t xml:space="preserve">Definition of isomorphism: </w:t>
+      </w:r>
+      <w:r>
+        <w:br/>
+      </w:r>
+      <w:r>
+        <w:t xml:space="preserve">G1 = (V1, E1) is isomorphic to G2 = (V2, E2) if there is a one-to-one and onto function (bijection) f : V1 → V2 such that (u, v) </w:t>
+      </w:r>
+      <w:r>
+        <w:rPr>
+          <w:rFonts w:ascii="Cambria Math" w:hAnsi="Cambria Math" w:cs="Cambria Math"/>
+        </w:rPr>
+        <w:t>∈</w:t>
+      </w:r>
+      <w:r>
+        <w:t xml:space="preserve"> E1 iff (f(u), f(v)) </w:t>
+      </w:r>
+      <w:r>
+        <w:rPr>
+          <w:rFonts w:ascii="Cambria Math" w:hAnsi="Cambria Math" w:cs="Cambria Math"/>
+        </w:rPr>
+        <w:t>∈</w:t>
+      </w:r>
+      <w:r>
+        <w:t xml:space="preserve"> E2.</w:t>
+      </w:r>
+    </w:p>
+    <w:p>
+      <w:r>
+        <w:t>Graphs A and B are completely connected and have the same number of nodes:</w:t>
+      </w:r>
+      <w:r>
+        <w:br/>
+      </w:r>
+      <w:r>
+        <w:tab/>
+      </w:r>
+      <w:r>
+        <w:t>A = (V</w:t>
+      </w:r>
+      <w:r>
+        <w:t>1</w:t>
+      </w:r>
+      <w:r>
+        <w:t>, E</w:t>
+      </w:r>
+      <w:r>
+        <w:t>1</w:t>
+      </w:r>
+      <w:r>
+        <w:t>)</w:t>
+      </w:r>
+      <w:r>
+        <w:t xml:space="preserve"> where (u</w:t>
+      </w:r>
+      <w:r>
+        <w:t>1</w:t>
+      </w:r>
+      <w:r>
+        <w:t>,v</w:t>
+      </w:r>
+      <w:r>
+        <w:t>1</w:t>
+      </w:r>
+      <w:r>
+        <w:t xml:space="preserve">) </w:t>
+      </w:r>
+      <w:r>
+        <w:rPr>
+          <w:rFonts w:ascii="Cambria Math" w:hAnsi="Cambria Math" w:cs="Cambria Math"/>
+        </w:rPr>
+        <w:t>∈</w:t>
+      </w:r>
+      <w:r>
+        <w:rPr>
+          <w:rFonts w:ascii="Cambria Math" w:hAnsi="Cambria Math" w:cs="Cambria Math"/>
+        </w:rPr>
+        <w:t xml:space="preserve"> </w:t>
+      </w:r>
+      <w:r>
+        <w:t>E</w:t>
+      </w:r>
+      <w:r>
+        <w:t>1</w:t>
+      </w:r>
+      <w:r>
+        <w:t xml:space="preserve"> iff</w:t>
+      </w:r>
+      <w:r>
+        <w:t xml:space="preserve"> every u is connected to every v</w:t>
+      </w:r>
+      <w:r>
+        <w:t>1</w:t>
+      </w:r>
+      <w:r>
+        <w:t>, and |V1| = n</w:t>
+      </w:r>
+      <w:r>
+        <w:br/>
+      </w:r>
+      <w:r>
+        <w:tab/>
+        <w:t>B</w:t>
+      </w:r>
+      <w:r>
+        <w:t xml:space="preserve"> = (V</w:t>
+      </w:r>
+      <w:r>
+        <w:t>2</w:t>
+      </w:r>
+      <w:r>
+        <w:t>, E</w:t>
+      </w:r>
+      <w:r>
+        <w:t>2</w:t>
+      </w:r>
+      <w:r>
+        <w:t>) where (u</w:t>
+      </w:r>
+      <w:r>
+        <w:t>2</w:t>
+      </w:r>
+      <w:r>
+        <w:t>,v</w:t>
+      </w:r>
+      <w:r>
+        <w:t>2</w:t>
+      </w:r>
+      <w:r>
+        <w:t xml:space="preserve">) </w:t>
+      </w:r>
+      <w:r>
+        <w:rPr>
+          <w:rFonts w:ascii="Cambria Math" w:hAnsi="Cambria Math" w:cs="Cambria Math"/>
+        </w:rPr>
+        <w:t>∈</w:t>
+      </w:r>
+      <w:r>
+        <w:rPr>
+          <w:rFonts w:ascii="Cambria Math" w:hAnsi="Cambria Math" w:cs="Cambria Math"/>
+        </w:rPr>
+        <w:t xml:space="preserve"> </w:t>
+      </w:r>
+      <w:r>
+        <w:t>E</w:t>
+      </w:r>
+      <w:r>
+        <w:t>2</w:t>
+      </w:r>
+      <w:r>
+        <w:t xml:space="preserve"> iff every</w:t>
+      </w:r>
+      <w:r>
+        <w:t xml:space="preserve"> u is connected to every v</w:t>
+      </w:r>
+      <w:r>
+        <w:t>2</w:t>
+      </w:r>
+      <w:r>
+        <w:t>, and |V2| = n</w:t>
+      </w:r>
+    </w:p>
+    <w:p>
+      <w:r>
+        <w:t>Function f:</w:t>
+      </w:r>
+      <w:r>
+        <w:br/>
+      </w:r>
+      <w:r>
+        <w:t>Create</w:t>
+      </w:r>
+      <w:r>
+        <w:t xml:space="preserve"> a</w:t>
+      </w:r>
+      <w:r>
+        <w:t xml:space="preserve"> </w:t>
+      </w:r>
+      <w:r>
+        <w:t>function f() that</w:t>
+      </w:r>
+      <w:r>
+        <w:t xml:space="preserve"> never returns the same result </w:t>
+      </w:r>
+      <w:proofErr w:type="gramStart"/>
+      <w:r>
+        <w:t>twice, and</w:t>
+      </w:r>
+      <w:proofErr w:type="gramEnd"/>
+      <w:r>
+        <w:t xml:space="preserve"> </w:t>
+      </w:r>
+      <w:r>
+        <w:t xml:space="preserve">takes </w:t>
+      </w:r>
+      <w:r>
+        <w:t>a</w:t>
+      </w:r>
+      <w:r>
+        <w:t xml:space="preserve"> </w:t>
+      </w:r>
+      <w:r>
+        <w:t>v</w:t>
+      </w:r>
+      <w:r>
+        <w:t>1</w:t>
+      </w:r>
+      <w:r>
+        <w:t xml:space="preserve"> </w:t>
+      </w:r>
+      <w:r>
+        <w:rPr>
+          <w:rFonts w:ascii="Cambria Math" w:hAnsi="Cambria Math" w:cs="Cambria Math"/>
+        </w:rPr>
+        <w:t>∈</w:t>
+      </w:r>
+      <w:r>
+        <w:rPr>
+          <w:rFonts w:ascii="Cambria Math" w:hAnsi="Cambria Math" w:cs="Cambria Math"/>
+        </w:rPr>
+        <w:t xml:space="preserve"> </w:t>
+      </w:r>
+      <w:r>
+        <w:t xml:space="preserve">V1 and maps it to an arbitrary name from </w:t>
+      </w:r>
+      <w:r>
+        <w:t>v</w:t>
+      </w:r>
+      <w:r>
+        <w:t>2</w:t>
+      </w:r>
+      <w:r>
+        <w:t xml:space="preserve"> </w:t>
+      </w:r>
+      <w:r>
+        <w:rPr>
+          <w:rFonts w:ascii="Cambria Math" w:hAnsi="Cambria Math" w:cs="Cambria Math"/>
+        </w:rPr>
+        <w:t>∈</w:t>
+      </w:r>
+      <w:r>
+        <w:rPr>
+          <w:rFonts w:ascii="Cambria Math" w:hAnsi="Cambria Math" w:cs="Cambria Math"/>
+        </w:rPr>
+        <w:t xml:space="preserve"> </w:t>
+      </w:r>
+      <w:r>
+        <w:t>V2</w:t>
+      </w:r>
+      <w:r>
+        <w:t xml:space="preserve"> until all names have been used</w:t>
+      </w:r>
+      <w:r>
+        <w:t xml:space="preserve"> in which case the function maps </w:t>
+      </w:r>
+      <w:r>
+        <w:t>v</w:t>
+      </w:r>
+      <w:r>
+        <w:t>1</w:t>
+      </w:r>
+      <w:r>
+        <w:t xml:space="preserve"> </w:t>
+      </w:r>
+      <w:r>
+        <w:t>to</w:t>
+      </w:r>
+      <w:r>
+        <w:t xml:space="preserve"> </w:t>
+      </w:r>
+      <w:r>
+        <w:t>nothing</w:t>
+      </w:r>
+      <w:r>
+        <w:t xml:space="preserve">. </w:t>
+      </w:r>
+      <w:r>
+        <w:t xml:space="preserve">Apply this function to all </w:t>
+      </w:r>
+      <w:r>
+        <w:t xml:space="preserve">v1 </w:t>
+      </w:r>
+      <w:r>
+        <w:rPr>
+          <w:rFonts w:ascii="Cambria Math" w:hAnsi="Cambria Math" w:cs="Cambria Math"/>
+        </w:rPr>
+        <w:t>∈</w:t>
+      </w:r>
+      <w:r>
+        <w:rPr>
+          <w:rFonts w:ascii="Cambria Math" w:hAnsi="Cambria Math" w:cs="Cambria Math"/>
+        </w:rPr>
+        <w:t xml:space="preserve"> </w:t>
+      </w:r>
+      <w:r>
+        <w:t>V1</w:t>
+      </w:r>
+      <w:r>
+        <w:t>.</w:t>
+      </w:r>
+      <w:r>
+        <w:t xml:space="preserve"> Because |V1</w:t>
+      </w:r>
+      <w:r>
+        <w:t xml:space="preserve">|=|V2| </w:t>
+      </w:r>
+      <w:r>
+        <w:t>and that f() cannot repeat a mapping, f() is both one-to-one and onto</w:t>
+      </w:r>
+      <w:r>
+        <w:t>.</w:t>
+      </w:r>
+    </w:p>
+    <w:p>
+      <w:r>
+        <w:t xml:space="preserve">Because </w:t>
+      </w:r>
+      <w:r>
+        <w:t xml:space="preserve">pairs </w:t>
+      </w:r>
+      <w:r>
+        <w:t>‘</w:t>
+      </w:r>
+      <w:r>
+        <w:t xml:space="preserve">(u1,v1) </w:t>
+      </w:r>
+      <w:r>
+        <w:rPr>
+          <w:rFonts w:ascii="Cambria Math" w:hAnsi="Cambria Math" w:cs="Cambria Math"/>
+        </w:rPr>
+        <w:t>∈</w:t>
+      </w:r>
+      <w:r>
+        <w:rPr>
+          <w:rFonts w:ascii="Cambria Math" w:hAnsi="Cambria Math" w:cs="Cambria Math"/>
+        </w:rPr>
+        <w:t xml:space="preserve"> </w:t>
+      </w:r>
+      <w:r>
+        <w:t>E1 iff every u is connected to every v1</w:t>
+      </w:r>
+      <w:r>
+        <w:t>’</w:t>
+      </w:r>
+      <w:r>
+        <w:t xml:space="preserve"> is true </w:t>
+      </w:r>
+      <w:r>
+        <w:t>before renaming</w:t>
+      </w:r>
+      <w:r>
+        <w:t xml:space="preserve">, </w:t>
+      </w:r>
+      <w:r>
+        <w:t xml:space="preserve">and </w:t>
+      </w:r>
+      <w:r>
+        <w:t xml:space="preserve">after renaming </w:t>
+      </w:r>
+      <w:r>
+        <w:t>all</w:t>
+      </w:r>
+      <w:r>
+        <w:t xml:space="preserve"> </w:t>
+      </w:r>
+      <w:r>
+        <w:t xml:space="preserve">v1 </w:t>
+      </w:r>
+      <w:r>
+        <w:rPr>
+          <w:rFonts w:ascii="Cambria Math" w:hAnsi="Cambria Math" w:cs="Cambria Math"/>
+        </w:rPr>
+        <w:t>∈</w:t>
+      </w:r>
+      <w:r>
+        <w:rPr>
+          <w:rFonts w:ascii="Cambria Math" w:hAnsi="Cambria Math" w:cs="Cambria Math"/>
+        </w:rPr>
+        <w:t xml:space="preserve"> </w:t>
+      </w:r>
+      <w:r>
+        <w:t xml:space="preserve">V1 </w:t>
+      </w:r>
+      <w:r>
+        <w:t>to</w:t>
+      </w:r>
+      <w:r>
+        <w:t xml:space="preserve"> </w:t>
+      </w:r>
+      <w:r>
+        <w:t xml:space="preserve">different </w:t>
+      </w:r>
+      <w:r>
+        <w:t xml:space="preserve">v2 </w:t>
+      </w:r>
+      <w:r>
+        <w:rPr>
+          <w:rFonts w:ascii="Cambria Math" w:hAnsi="Cambria Math" w:cs="Cambria Math"/>
+        </w:rPr>
+        <w:t>∈</w:t>
+      </w:r>
+      <w:r>
+        <w:rPr>
+          <w:rFonts w:ascii="Cambria Math" w:hAnsi="Cambria Math" w:cs="Cambria Math"/>
+        </w:rPr>
+        <w:t xml:space="preserve"> </w:t>
+      </w:r>
+      <w:r>
+        <w:t>V2</w:t>
+      </w:r>
+      <w:r>
+        <w:t xml:space="preserve"> via </w:t>
+      </w:r>
+      <w:r>
+        <w:t xml:space="preserve">our bijective function </w:t>
+      </w:r>
+      <w:r>
+        <w:t>f().</w:t>
+      </w:r>
+      <w:r>
+        <w:t xml:space="preserve"> </w:t>
+      </w:r>
+      <w:r>
+        <w:br/>
+        <w:t>‘</w:t>
+      </w:r>
+      <w:r>
+        <w:t>(</w:t>
+      </w:r>
+      <w:r>
+        <w:t>f(u1)</w:t>
+      </w:r>
+      <w:r>
+        <w:t>,</w:t>
+      </w:r>
+      <w:r>
+        <w:t>f(v1)</w:t>
+      </w:r>
+      <w:r>
+        <w:t xml:space="preserve">) </w:t>
+      </w:r>
+      <w:r>
+        <w:rPr>
+          <w:rFonts w:ascii="Cambria Math" w:hAnsi="Cambria Math" w:cs="Cambria Math"/>
+        </w:rPr>
+        <w:t>∈</w:t>
+      </w:r>
+      <w:r>
+        <w:rPr>
+          <w:rFonts w:ascii="Cambria Math" w:hAnsi="Cambria Math" w:cs="Cambria Math"/>
+        </w:rPr>
+        <w:t xml:space="preserve"> </w:t>
+      </w:r>
+      <w:r>
+        <w:t>E2 iff every</w:t>
+      </w:r>
+      <w:r>
+        <w:t xml:space="preserve"> u is connected to every v2</w:t>
+      </w:r>
+      <w:r>
+        <w:t>’ also</w:t>
+      </w:r>
+      <w:r>
+        <w:t xml:space="preserve"> holds.</w:t>
+      </w:r>
+      <w:r>
+        <w:t xml:space="preserve"> </w:t>
+      </w:r>
+    </w:p>
+    <w:p>
+      <w:r>
+        <w:t>Therefore,</w:t>
+      </w:r>
+      <w:r>
+        <w:t xml:space="preserve"> </w:t>
+      </w:r>
+      <w:r>
+        <w:t xml:space="preserve">any two graphs that are fully connected, and have the same number of nodes, a </w:t>
+      </w:r>
+      <w:r>
+        <w:t xml:space="preserve">bijective function </w:t>
+      </w:r>
+      <w:r>
+        <w:t>f()</w:t>
+      </w:r>
+      <w:r>
+        <w:t xml:space="preserve"> from</w:t>
+      </w:r>
+      <w:r>
+        <w:t xml:space="preserve"> </w:t>
+      </w:r>
+      <w:r>
+        <w:t>V1 → V2</w:t>
+      </w:r>
+      <w:r>
+        <w:t xml:space="preserve"> </w:t>
+      </w:r>
+      <w:r>
+        <w:t>exists.</w:t>
+      </w:r>
+      <w:r>
+        <w:br/>
+      </w:r>
+      <w:r>
+        <w:tab/>
+      </w:r>
+    </w:p>
+    <w:p>
+      <w:pPr>
+        <w:rPr>
+          <w:u w:val="single"/>
+        </w:rPr>
+      </w:pPr>
+    </w:p>
+    <w:p>
+      <w:pPr>
         <w:pStyle w:val="ListParagraph"/>
       </w:pPr>
     </w:p>
@@ -1686,6 +2234,14 @@
       <w:pPr>
         <w:pStyle w:val="ListParagraph"/>
       </w:pPr>
+    </w:p>
+    <w:p>
+      <w:pPr>
+        <w:spacing w:line="259" w:lineRule="auto"/>
+      </w:pPr>
+      <w:r>
+        <w:br w:type="page"/>
+      </w:r>
     </w:p>
     <w:p>
       <w:pPr>
@@ -1696,7 +2252,311 @@
         </w:numPr>
       </w:pPr>
       <w:r>
-        <w:t>Prove that if two graphs A and B are isomorphic they do not have to be completely connected. (3 points) You need to give complete, formal proofs – state all your assumptions and make sure that you’ve explained every step of your reasoning. Hint: A good way to start is by writing down the definitions for everything related to what you want to prove.</w:t>
+        <w:lastRenderedPageBreak/>
+        <w:t xml:space="preserve">Prove that if two graphs A and B are </w:t>
+      </w:r>
+      <w:proofErr w:type="gramStart"/>
+      <w:r>
+        <w:t>isomorphic</w:t>
+      </w:r>
+      <w:proofErr w:type="gramEnd"/>
+      <w:r>
+        <w:t xml:space="preserve"> they do not have to be completely connected. (3 points) You need to give complete, formal proofs – state all your assumptions and make sure that you’ve explained every step of your reasoning. Hint: A good way to start is by writing down the definitions for everything related to what you want to prove.</w:t>
+      </w:r>
+    </w:p>
+    <w:p>
+      <w:pPr>
+        <w:rPr>
+          <w:u w:val="single"/>
+        </w:rPr>
+      </w:pPr>
+      <w:r>
+        <w:rPr>
+          <w:u w:val="single"/>
+        </w:rPr>
+        <w:t>Proof by example</w:t>
+      </w:r>
+    </w:p>
+    <w:p>
+      <w:r>
+        <w:t xml:space="preserve">Definition of isomorphism: </w:t>
+      </w:r>
+      <w:r>
+        <w:br/>
+      </w:r>
+      <w:r>
+        <w:t xml:space="preserve">G1 = (V1, E1) is isomorphic to G2 = (V2, E2) if there is a one-to-one and onto function (bijection) f : V1 → V2 such that (u, v) </w:t>
+      </w:r>
+      <w:r>
+        <w:rPr>
+          <w:rFonts w:ascii="Cambria Math" w:hAnsi="Cambria Math" w:cs="Cambria Math"/>
+        </w:rPr>
+        <w:t>∈</w:t>
+      </w:r>
+      <w:r>
+        <w:t xml:space="preserve"> E1 iff (f(u), f(v)) </w:t>
+      </w:r>
+      <w:r>
+        <w:rPr>
+          <w:rFonts w:ascii="Cambria Math" w:hAnsi="Cambria Math" w:cs="Cambria Math"/>
+        </w:rPr>
+        <w:t>∈</w:t>
+      </w:r>
+      <w:r>
+        <w:t xml:space="preserve"> E2.</w:t>
+      </w:r>
+    </w:p>
+    <w:p>
+      <w:r>
+        <w:t>Graph A and B</w:t>
+      </w:r>
+      <w:r>
+        <w:t>:</w:t>
+      </w:r>
+      <w:r>
+        <w:br/>
+      </w:r>
+      <w:r>
+        <w:tab/>
+        <w:t>A = (V1, E1), V1 = {a, b, c}, E1 = {</w:t>
+      </w:r>
+      <w:r>
+        <w:t>(</w:t>
+      </w:r>
+      <w:proofErr w:type="spellStart"/>
+      <w:r>
+        <w:t>a,b</w:t>
+      </w:r>
+      <w:proofErr w:type="spellEnd"/>
+      <w:r>
+        <w:t>), (</w:t>
+      </w:r>
+      <w:proofErr w:type="spellStart"/>
+      <w:r>
+        <w:t>b,c</w:t>
+      </w:r>
+      <w:proofErr w:type="spellEnd"/>
+      <w:r>
+        <w:t>)}</w:t>
+      </w:r>
+      <w:r>
+        <w:t xml:space="preserve">, </w:t>
+      </w:r>
+      <w:r>
+        <w:t>A is not a completely connected graph.</w:t>
+      </w:r>
+      <w:r>
+        <w:br/>
+      </w:r>
+      <w:r>
+        <w:tab/>
+        <w:t xml:space="preserve">B = </w:t>
+      </w:r>
+      <w:r>
+        <w:t>(V2, E2), V2 = {x, y, z}, E2</w:t>
+      </w:r>
+      <w:r>
+        <w:t xml:space="preserve"> = {(</w:t>
+      </w:r>
+      <w:proofErr w:type="spellStart"/>
+      <w:r>
+        <w:t>x,y</w:t>
+      </w:r>
+      <w:proofErr w:type="spellEnd"/>
+      <w:r>
+        <w:t>}, (</w:t>
+      </w:r>
+      <w:proofErr w:type="spellStart"/>
+      <w:r>
+        <w:t>y,z</w:t>
+      </w:r>
+      <w:proofErr w:type="spellEnd"/>
+      <w:r>
+        <w:t>)}</w:t>
+      </w:r>
+      <w:r>
+        <w:t>, B is not a completely connected graph.</w:t>
+      </w:r>
+    </w:p>
+    <w:p>
+      <w:r>
+        <w:t>Function f:</w:t>
+      </w:r>
+      <w:r>
+        <w:br/>
+      </w:r>
+      <w:r>
+        <w:tab/>
+        <w:t>a -&gt; x</w:t>
+      </w:r>
+      <w:r>
+        <w:br/>
+      </w:r>
+      <w:r>
+        <w:tab/>
+        <w:t>b -&gt; y</w:t>
+      </w:r>
+      <w:r>
+        <w:br/>
+      </w:r>
+      <w:r>
+        <w:tab/>
+      </w:r>
+      <w:r>
+        <w:t>c -&gt; z</w:t>
+      </w:r>
+    </w:p>
+    <w:p>
+      <w:r>
+        <w:t xml:space="preserve">Apply function f to all </w:t>
+      </w:r>
+      <w:r>
+        <w:t>V1</w:t>
+      </w:r>
+      <w:r>
+        <w:t>:</w:t>
+      </w:r>
+      <w:r>
+        <w:br/>
+      </w:r>
+      <w:r>
+        <w:tab/>
+      </w:r>
+      <w:r>
+        <w:t>V1 = {a, b, c}</w:t>
+      </w:r>
+      <w:r>
+        <w:br/>
+      </w:r>
+      <w:r>
+        <w:tab/>
+      </w:r>
+      <w:r>
+        <w:t>V1</w:t>
+      </w:r>
+      <w:r>
+        <w:t>*</w:t>
+      </w:r>
+      <w:r>
+        <w:t xml:space="preserve"> = {</w:t>
+      </w:r>
+      <w:r>
+        <w:t>f(</w:t>
+      </w:r>
+      <w:r>
+        <w:t>a</w:t>
+      </w:r>
+      <w:r>
+        <w:t>)</w:t>
+      </w:r>
+      <w:r>
+        <w:t xml:space="preserve">, </w:t>
+      </w:r>
+      <w:r>
+        <w:t>f(</w:t>
+      </w:r>
+      <w:r>
+        <w:t>b</w:t>
+      </w:r>
+      <w:r>
+        <w:t>)</w:t>
+      </w:r>
+      <w:r>
+        <w:t xml:space="preserve">, </w:t>
+      </w:r>
+      <w:r>
+        <w:t>f(</w:t>
+      </w:r>
+      <w:r>
+        <w:t>c</w:t>
+      </w:r>
+      <w:r>
+        <w:t>)</w:t>
+      </w:r>
+      <w:r>
+        <w:t>}</w:t>
+      </w:r>
+      <w:r>
+        <w:br/>
+      </w:r>
+      <w:r>
+        <w:tab/>
+        <w:t xml:space="preserve">V1* = </w:t>
+      </w:r>
+      <w:r>
+        <w:t>{x, y, z}</w:t>
+      </w:r>
+      <w:r>
+        <w:br/>
+      </w:r>
+      <w:r>
+        <w:tab/>
+        <w:t>V1* = V2</w:t>
+      </w:r>
+      <w:r>
+        <w:br/>
+      </w:r>
+      <w:r>
+        <w:tab/>
+        <w:t>…</w:t>
+      </w:r>
+      <w:r>
+        <w:br/>
+      </w:r>
+      <w:r>
+        <w:tab/>
+        <w:t>E1* = E2</w:t>
+      </w:r>
+    </w:p>
+    <w:p>
+      <w:r>
+        <w:t xml:space="preserve">Therefore </w:t>
+      </w:r>
+      <w:r>
+        <w:t>(</w:t>
+      </w:r>
+      <w:r>
+        <w:t>u</w:t>
+      </w:r>
+      <w:r>
+        <w:t xml:space="preserve">, v) </w:t>
+      </w:r>
+      <w:r>
+        <w:rPr>
+          <w:rFonts w:ascii="Cambria Math" w:hAnsi="Cambria Math" w:cs="Cambria Math"/>
+        </w:rPr>
+        <w:t>∈</w:t>
+      </w:r>
+      <w:r>
+        <w:t xml:space="preserve"> E1 iff (f(u), f(v)) </w:t>
+      </w:r>
+      <w:r>
+        <w:rPr>
+          <w:rFonts w:ascii="Cambria Math" w:hAnsi="Cambria Math" w:cs="Cambria Math"/>
+        </w:rPr>
+        <w:t>∈</w:t>
+      </w:r>
+      <w:r>
+        <w:t xml:space="preserve"> E2</w:t>
+      </w:r>
+      <w:r>
+        <w:t xml:space="preserve"> is true.</w:t>
+      </w:r>
+    </w:p>
+    <w:p>
+      <w:r>
+        <w:t xml:space="preserve">Because A and B are not completely connected, </w:t>
+      </w:r>
+      <w:r>
+        <w:t xml:space="preserve">and they are isomorphic, there exists at least one pair of graphs that are isomorphic but are not completely connected. </w:t>
+      </w:r>
+      <w:proofErr w:type="gramStart"/>
+      <w:r>
+        <w:t>Therefore</w:t>
+      </w:r>
+      <w:proofErr w:type="gramEnd"/>
+      <w:r>
+        <w:t xml:space="preserve"> graphs do not need to be completely connected to be isomorphic. </w:t>
       </w:r>
     </w:p>
     <w:p>
@@ -1725,6 +2585,9 @@
         <w:jc w:val="center"/>
       </w:pPr>
       <w:r>
+        <w:rPr>
+          <w:noProof/>
+        </w:rPr>
         <w:drawing>
           <wp:inline distT="0" distB="0" distL="0" distR="0" wp14:anchorId="18A1DF08" wp14:editId="38415972">
             <wp:extent cx="3917950" cy="1759211"/>
@@ -1768,8 +2631,96 @@
       </w:r>
     </w:p>
     <w:p/>
+    <w:p>
+      <w:r>
+        <w:t>The red numbers are the order of edges added.  The orange edges won’t be added because they will form a cycle.  The total weight of the minimum spanning tree is 1</w:t>
+      </w:r>
+      <w:r>
+        <w:t>7</w:t>
+      </w:r>
+      <w:r>
+        <w:t>. Below is the final tree.</w:t>
+      </w:r>
+    </w:p>
+    <w:p/>
+    <w:p>
+      <w:pPr>
+        <w:jc w:val="center"/>
+        <w:rPr>
+          <w:rFonts w:ascii="Arial" w:hAnsi="Arial" w:cs="Arial"/>
+          <w:noProof/>
+          <w:color w:val="000000"/>
+          <w:bdr w:val="none" w:sz="0" w:space="0" w:color="auto" w:frame="1"/>
+        </w:rPr>
+      </w:pPr>
+      <w:r>
+        <w:rPr>
+          <w:rFonts w:ascii="Arial" w:hAnsi="Arial" w:cs="Arial"/>
+          <w:noProof/>
+          <w:color w:val="000000"/>
+          <w:bdr w:val="none" w:sz="0" w:space="0" w:color="auto" w:frame="1"/>
+        </w:rPr>
+        <w:drawing>
+          <wp:inline distT="0" distB="0" distL="0" distR="0" wp14:anchorId="3475AF43" wp14:editId="21D16C17">
+            <wp:extent cx="5434953" cy="2044700"/>
+            <wp:effectExtent l="0" t="0" r="0" b="0"/>
+            <wp:docPr id="1587947456" name="Picture 2" descr="Diagram&#10;&#10;Description automatically generated"/>
+            <wp:cNvGraphicFramePr>
+              <a:graphicFrameLocks xmlns:a="http://schemas.openxmlformats.org/drawingml/2006/main" noChangeAspect="1"/>
+            </wp:cNvGraphicFramePr>
+            <a:graphic xmlns:a="http://schemas.openxmlformats.org/drawingml/2006/main">
+              <a:graphicData uri="http://schemas.openxmlformats.org/drawingml/2006/picture">
+                <pic:pic xmlns:pic="http://schemas.openxmlformats.org/drawingml/2006/picture">
+                  <pic:nvPicPr>
+                    <pic:cNvPr id="1587947456" name="Picture 2" descr="Diagram&#10;&#10;Description automatically generated"/>
+                    <pic:cNvPicPr>
+                      <a:picLocks noChangeAspect="1" noChangeArrowheads="1"/>
+                    </pic:cNvPicPr>
+                  </pic:nvPicPr>
+                  <pic:blipFill rotWithShape="1">
+                    <a:blip r:embed="rId8">
+                      <a:extLst>
+                        <a:ext uri="{28A0092B-C50C-407E-A947-70E740481C1C}">
+                          <a14:useLocalDpi xmlns:a14="http://schemas.microsoft.com/office/drawing/2010/main" val="0"/>
+                        </a:ext>
+                      </a:extLst>
+                    </a:blip>
+                    <a:srcRect b="33181"/>
+                    <a:stretch/>
+                  </pic:blipFill>
+                  <pic:spPr bwMode="auto">
+                    <a:xfrm>
+                      <a:off x="0" y="0"/>
+                      <a:ext cx="5444485" cy="2048286"/>
+                    </a:xfrm>
+                    <a:prstGeom prst="rect">
+                      <a:avLst/>
+                    </a:prstGeom>
+                    <a:noFill/>
+                    <a:ln>
+                      <a:noFill/>
+                    </a:ln>
+                    <a:extLst>
+                      <a:ext uri="{53640926-AAD7-44D8-BBD7-CCE9431645EC}">
+                        <a14:shadowObscured xmlns:a14="http://schemas.microsoft.com/office/drawing/2010/main"/>
+                      </a:ext>
+                    </a:extLst>
+                  </pic:spPr>
+                </pic:pic>
+              </a:graphicData>
+            </a:graphic>
+          </wp:inline>
+        </w:drawing>
+      </w:r>
+    </w:p>
+    <w:p>
+      <w:pPr>
+        <w:jc w:val="center"/>
+      </w:pPr>
+    </w:p>
+    <w:p/>
     <w:sectPr>
-      <w:footerReference w:type="default" r:id="rId8"/>
+      <w:footerReference w:type="default" r:id="rId9"/>
       <w:pgSz w:w="12240" w:h="15840"/>
       <w:pgMar w:top="1440" w:right="1440" w:bottom="1440" w:left="1440" w:header="720" w:footer="720" w:gutter="0"/>
       <w:cols w:space="720"/>
@@ -1812,6 +2763,33 @@
     </w:pPr>
     <w:r>
       <w:t>Beckham Carver (W09874167)</w:t>
+    </w:r>
+    <w:r>
+      <w:t xml:space="preserve"> </w:t>
+    </w:r>
+    <w:r>
+      <w:rPr>
+        <w:rFonts w:cstheme="minorHAnsi"/>
+      </w:rPr>
+      <w:t>&amp; Ben Wilkin</w:t>
+    </w:r>
+    <w:r>
+      <w:rPr>
+        <w:rFonts w:cstheme="minorHAnsi"/>
+      </w:rPr>
+      <w:t xml:space="preserve"> (</w:t>
+    </w:r>
+    <w:r>
+      <w:rPr>
+        <w:rFonts w:cstheme="minorHAnsi"/>
+      </w:rPr>
+      <w:t>W10015903</w:t>
+    </w:r>
+    <w:r>
+      <w:rPr>
+        <w:rFonts w:cstheme="minorHAnsi"/>
+      </w:rPr>
+      <w:t>)</w:t>
     </w:r>
   </w:p>
 </w:ftr>
@@ -2553,7 +3531,6 @@
   <w:style w:type="character" w:default="1" w:styleId="DefaultParagraphFont">
     <w:name w:val="Default Paragraph Font"/>
     <w:uiPriority w:val="1"/>
-    <w:semiHidden/>
     <w:unhideWhenUsed/>
   </w:style>
   <w:style w:type="table" w:default="1" w:styleId="TableNormal">

</xml_diff>